<commit_message>
updated Ecosistemas docx template
</commit_message>
<xml_diff>
--- a/Ecosistemas_template.docx
+++ b/Ecosistemas_template.docx
@@ -13,7 +13,7 @@
         <w:rPr>
           <w:lang w:val="es-ES"/>
         </w:rPr>
-        <w:t>Ciencia reproducible: qué, por qué, cómo (include English title too)</w:t>
+        <w:t>Título (en español e inglés)</w:t>
       </w:r>
     </w:p>
     <w:p>
@@ -27,7 +27,7 @@
         <w:rPr>
           <w:lang w:val="es-ES"/>
         </w:rPr>
-        <w:t>Antonio Jesús Pérez-Luque</w:t>
+        <w:t>Primer Autor</w:t>
       </w:r>
       <w:r>
         <w:rPr>
@@ -40,7 +40,13 @@
         <w:rPr>
           <w:lang w:val="es-ES"/>
         </w:rPr>
-        <w:t>, Francisco Rodríguez-Sánchez</w:t>
+        <w:t xml:space="preserve">, </w:t>
+      </w:r>
+      <w:r>
+        <w:rPr>
+          <w:lang w:val="es-ES"/>
+        </w:rPr>
+        <w:t>Segundo Autor</w:t>
       </w:r>
       <w:r>
         <w:rPr>
@@ -53,7 +59,13 @@
         <w:rPr>
           <w:lang w:val="es-ES"/>
         </w:rPr>
-        <w:t>, Sara Varela</w:t>
+        <w:t xml:space="preserve">, </w:t>
+      </w:r>
+      <w:r>
+        <w:rPr>
+          <w:lang w:val="es-ES"/>
+        </w:rPr>
+        <w:t>Tercer Autor</w:t>
       </w:r>
       <w:r>
         <w:rPr>
@@ -78,7 +90,13 @@
         <w:rPr>
           <w:lang w:val="es-ES"/>
         </w:rPr>
-        <w:t>Laboratorio de Ecología (iEcolab), Instituto Interuniversitario Sistema Tierra (CEAMA), Universidad de Granada, Avda. del Mediterráneo s/n, Granada 18006, España.</w:t>
+        <w:t>Dirección primer autor</w:t>
+      </w:r>
+      <w:r>
+        <w:rPr>
+          <w:lang w:val="es-ES"/>
+        </w:rPr>
+        <w:t>.</w:t>
       </w:r>
     </w:p>
     <w:p>
@@ -93,16 +111,10 @@
         <w:rPr>
           <w:lang w:val="es-ES"/>
         </w:rPr>
-        <w:t>Integrative Ecology Group, Estación Biológica de Doñana (EBD-CSIC), Consejo Superior de Inves</w:t>
-      </w:r>
-      <w:r>
-        <w:rPr>
-          <w:lang w:val="es-ES"/>
-        </w:rPr>
-        <w:t xml:space="preserve">tigaciones Científicas, Avda. </w:t>
-      </w:r>
-      <w:r>
-        <w:t>Américo Vespucio s/n, E-41092 Sevilla, España.</w:t>
+        <w:t>Dirección segundo autor</w:t>
+      </w:r>
+      <w:r>
+        <w:t>.</w:t>
       </w:r>
     </w:p>
     <w:p>
@@ -113,8 +125,29 @@
           <w:numId w:val="8"/>
         </w:numPr>
       </w:pPr>
-      <w:r>
-        <w:t>Sara's affiliation.</w:t>
+      <w:proofErr w:type="spellStart"/>
+      <w:r>
+        <w:t>Dirección</w:t>
+      </w:r>
+      <w:proofErr w:type="spellEnd"/>
+      <w:r>
+        <w:t xml:space="preserve"> </w:t>
+      </w:r>
+      <w:proofErr w:type="spellStart"/>
+      <w:r>
+        <w:t>tercer</w:t>
+      </w:r>
+      <w:proofErr w:type="spellEnd"/>
+      <w:r>
+        <w:t xml:space="preserve"> </w:t>
+      </w:r>
+      <w:proofErr w:type="spellStart"/>
+      <w:r>
+        <w:t>autor</w:t>
+      </w:r>
+      <w:proofErr w:type="spellEnd"/>
+      <w:r>
+        <w:t>.</w:t>
       </w:r>
     </w:p>
     <w:p>
@@ -124,19 +157,39 @@
           <w:lang w:val="es-ES"/>
         </w:rPr>
       </w:pPr>
-      <w:r>
-        <w:rPr>
-          <w:lang w:val="es-ES"/>
-        </w:rPr>
-        <w:t>Autor para correspondencia: A.J. Pérez-Luque [</w:t>
-      </w:r>
-      <w:hyperlink r:id="rId6">
+    </w:p>
+    <w:p>
+      <w:pPr>
+        <w:pStyle w:val="BlockQuote"/>
+        <w:rPr>
+          <w:lang w:val="es-ES"/>
+        </w:rPr>
+      </w:pPr>
+      <w:r>
+        <w:rPr>
+          <w:lang w:val="es-ES"/>
+        </w:rPr>
+        <w:t xml:space="preserve">Autor para correspondencia: </w:t>
+      </w:r>
+      <w:r>
+        <w:rPr>
+          <w:lang w:val="es-ES"/>
+        </w:rPr>
+        <w:t>Primer Autor</w:t>
+      </w:r>
+      <w:r>
+        <w:rPr>
+          <w:lang w:val="es-ES"/>
+        </w:rPr>
+        <w:t xml:space="preserve"> [</w:t>
+      </w:r>
+      <w:hyperlink r:id="rId6" w:history="1">
         <w:r>
           <w:rPr>
-            <w:rStyle w:val="Link"/>
+            <w:rStyle w:val="Hyperlink"/>
             <w:lang w:val="es-ES"/>
           </w:rPr>
-          <w:t>ajperez@ugr.es</w:t>
+          <w:t>minombre@micorreo.com</w:t>
         </w:r>
       </w:hyperlink>
       <w:r>
@@ -173,8 +226,125 @@
         <w:rPr>
           <w:lang w:val="es-ES"/>
         </w:rPr>
-        <w:t>Bla, bla, bla</w:t>
-      </w:r>
+        <w:t xml:space="preserve">En el resumen debe constar el propósito del artículo, una síntesis de la metodología utilizada y de los resultados más relevantes obtenidos y sus implicaciones. El resumen debe tener una extensión máxima de 250 palabras, incluyendo, en la primera línea, el título del artículo. Es </w:t>
+      </w:r>
+      <w:proofErr w:type="gramStart"/>
+      <w:r>
+        <w:rPr>
+          <w:lang w:val="es-ES"/>
+        </w:rPr>
+        <w:t>obligatorio</w:t>
+      </w:r>
+      <w:proofErr w:type="gramEnd"/>
+      <w:r>
+        <w:rPr>
+          <w:lang w:val="es-ES"/>
+        </w:rPr>
+        <w:t xml:space="preserve"> la presentación de un resumen en inglés además del resumen en castellano. Letra Arial 10 y espaciado de 1 línea. Las comunicaciones breves tendrán igualmente un resumen en castellano y en inglés pero la extensión del mismo será de 150 palabras </w:t>
+      </w:r>
+      <w:proofErr w:type="gramStart"/>
+      <w:r>
+        <w:rPr>
+          <w:lang w:val="es-ES"/>
+        </w:rPr>
+        <w:t>máximo</w:t>
+      </w:r>
+      <w:proofErr w:type="gramEnd"/>
+      <w:r>
+        <w:rPr>
+          <w:lang w:val="es-ES"/>
+        </w:rPr>
+        <w:t>. Únicamente están exentos de aportar resumen las contribuciones enviadas a las secciones de Re</w:t>
+      </w:r>
+      <w:r>
+        <w:rPr>
+          <w:lang w:val="es-ES"/>
+        </w:rPr>
+        <w:t>s</w:t>
+      </w:r>
+      <w:r>
+        <w:rPr>
+          <w:lang w:val="es-ES"/>
+        </w:rPr>
+        <w:t>úmenes de tesis, Notas y Reseñas bibliográficas.</w:t>
+      </w:r>
+    </w:p>
+    <w:p>
+      <w:pPr>
+        <w:pStyle w:val="Heading1"/>
+        <w:rPr>
+          <w:lang w:val="es-ES"/>
+        </w:rPr>
+      </w:pPr>
+      <w:proofErr w:type="spellStart"/>
+      <w:r>
+        <w:rPr>
+          <w:lang w:val="es-ES"/>
+        </w:rPr>
+        <w:t>Abstract</w:t>
+      </w:r>
+      <w:proofErr w:type="spellEnd"/>
+    </w:p>
+    <w:p>
+      <w:pPr>
+        <w:pStyle w:val="BlockQuote"/>
+        <w:rPr>
+          <w:lang w:val="es-ES"/>
+        </w:rPr>
+      </w:pPr>
+      <w:r>
+        <w:rPr>
+          <w:lang w:val="es-ES"/>
+        </w:rPr>
+        <w:t xml:space="preserve">En el resumen debe constar el propósito del artículo, una síntesis de la metodología utilizada y de los resultados más relevantes obtenidos y sus implicaciones. El resumen debe tener una extensión máxima de 250 palabras, incluyendo, en la primera línea, el título del artículo. Es </w:t>
+      </w:r>
+      <w:proofErr w:type="gramStart"/>
+      <w:r>
+        <w:rPr>
+          <w:lang w:val="es-ES"/>
+        </w:rPr>
+        <w:t>obligatorio</w:t>
+      </w:r>
+      <w:proofErr w:type="gramEnd"/>
+      <w:r>
+        <w:rPr>
+          <w:lang w:val="es-ES"/>
+        </w:rPr>
+        <w:t xml:space="preserve"> la presentación de un resumen en inglés además del resumen en castellano. Letra Arial 10 y espaciado de 1 línea. Las comunicaciones breves tendrán igualmente un resumen en castellano y en inglés pero la extensión del mismo será de 150 palabras </w:t>
+      </w:r>
+      <w:proofErr w:type="gramStart"/>
+      <w:r>
+        <w:rPr>
+          <w:lang w:val="es-ES"/>
+        </w:rPr>
+        <w:t>máximo</w:t>
+      </w:r>
+      <w:proofErr w:type="gramEnd"/>
+      <w:r>
+        <w:rPr>
+          <w:lang w:val="es-ES"/>
+        </w:rPr>
+        <w:t>. Únicamente están exentos de aportar resumen las contribuciones enviadas a las secciones de Re</w:t>
+      </w:r>
+      <w:r>
+        <w:rPr>
+          <w:lang w:val="es-ES"/>
+        </w:rPr>
+        <w:t>s</w:t>
+      </w:r>
+      <w:r>
+        <w:rPr>
+          <w:lang w:val="es-ES"/>
+        </w:rPr>
+        <w:t>úmenes de tesis, Notas y Reseñas bibliográficas.</w:t>
+      </w:r>
+    </w:p>
+    <w:p>
+      <w:pPr>
+        <w:rPr>
+          <w:lang w:val="es-ES"/>
+        </w:rPr>
+      </w:pPr>
     </w:p>
     <w:p>
       <w:pPr>
@@ -203,13 +373,21 @@
         <w:rPr>
           <w:lang w:val="es-ES"/>
         </w:rPr>
-        <w:t>reproducibilidad; e</w:t>
-      </w:r>
-      <w:r>
-        <w:rPr>
-          <w:lang w:val="es-ES"/>
-        </w:rPr>
-        <w:t>tc (4-6 keywords)</w:t>
+        <w:t xml:space="preserve">Deben incluirse entre cuatro y seis palabras que reflejen los contenidos del artículo. Las palabras clave no deben repetir palabras que se encuentran en el título. Se dispondrán en </w:t>
+      </w:r>
+      <w:proofErr w:type="gramStart"/>
+      <w:r>
+        <w:rPr>
+          <w:lang w:val="es-ES"/>
+        </w:rPr>
+        <w:t>orden alfabético y separadas</w:t>
+      </w:r>
+      <w:proofErr w:type="gramEnd"/>
+      <w:r>
+        <w:rPr>
+          <w:lang w:val="es-ES"/>
+        </w:rPr>
+        <w:t xml:space="preserve"> entre sí por punto y coma (;). Deben enviarse en castellano e inglés. Letra Arial 10 y espaciado de 1 línea. Están exentos de palabras clave las contribuciones enviadas a las secciones de Resúmenes de tesis, Notas y Reseñas bibliográficas.</w:t>
       </w:r>
     </w:p>
     <w:p>
@@ -225,6 +403,7 @@
         <w:rPr>
           <w:lang w:val="es-ES"/>
         </w:rPr>
+        <w:lastRenderedPageBreak/>
         <w:t>Keywords</w:t>
       </w:r>
     </w:p>
@@ -239,8 +418,30 @@
         <w:rPr>
           <w:lang w:val="es-ES"/>
         </w:rPr>
-        <w:t>reproducibility; etc (4-6 keywords)</w:t>
-      </w:r>
+        <w:t xml:space="preserve">Deben incluirse entre cuatro y seis palabras que reflejen los contenidos del artículo. Las palabras clave no deben repetir palabras que se encuentran en el título. Se dispondrán en </w:t>
+      </w:r>
+      <w:proofErr w:type="gramStart"/>
+      <w:r>
+        <w:rPr>
+          <w:lang w:val="es-ES"/>
+        </w:rPr>
+        <w:t>orden alfabético y separadas</w:t>
+      </w:r>
+      <w:proofErr w:type="gramEnd"/>
+      <w:r>
+        <w:rPr>
+          <w:lang w:val="es-ES"/>
+        </w:rPr>
+        <w:t xml:space="preserve"> entre sí por punto y coma (;). Deben enviarse en castellano e inglés. Letra Arial 10 y espaciado de 1 línea. Están exentos de palabras clave las contribuciones enviadas a las secciones de Resúmenes de tesis, Notas y Reseñas bibliográficas.</w:t>
+      </w:r>
+    </w:p>
+    <w:p>
+      <w:pPr>
+        <w:pStyle w:val="BlockQuote"/>
+        <w:rPr>
+          <w:lang w:val="es-ES"/>
+        </w:rPr>
+      </w:pPr>
     </w:p>
     <w:p>
       <w:pPr>
@@ -255,47 +456,54 @@
         <w:rPr>
           <w:lang w:val="es-ES"/>
         </w:rPr>
-        <w:t>Qué es la ciencia reproducible?</w:t>
-      </w:r>
-    </w:p>
-    <w:p>
-      <w:pPr>
-        <w:rPr>
-          <w:lang w:val="es-ES"/>
-        </w:rPr>
-      </w:pPr>
-      <w:r>
-        <w:rPr>
-          <w:lang w:val="es-ES"/>
-        </w:rPr>
-        <w:t>La ciencia reproducible...</w:t>
-      </w:r>
-    </w:p>
-    <w:p>
-      <w:pPr>
-        <w:rPr>
-          <w:lang w:val="es-ES"/>
-        </w:rPr>
-      </w:pPr>
-      <w:r>
-        <w:rPr>
-          <w:lang w:val="es-ES"/>
-        </w:rPr>
-        <w:t>Bla bla bla</w:t>
-      </w:r>
-    </w:p>
-    <w:p>
-      <w:pPr>
-        <w:rPr>
-          <w:lang w:val="es-ES"/>
-        </w:rPr>
-      </w:pPr>
-      <w:r>
-        <w:rPr>
-          <w:lang w:val="es-ES"/>
-        </w:rPr>
-        <w:t>bla bla</w:t>
-      </w:r>
+        <w:t>Introducción</w:t>
+      </w:r>
+    </w:p>
+    <w:p>
+      <w:pPr>
+        <w:rPr>
+          <w:lang w:val="es-ES"/>
+        </w:rPr>
+      </w:pPr>
+      <w:r>
+        <w:rPr>
+          <w:lang w:val="es-ES"/>
+        </w:rPr>
+        <w:t>Los artículos de investigación contendrán típicamente las siguientes secciones: Introducción, Material y métodos, Resultados, Discusión, Conclusiones. Los artículos de revisión, las comunicaciones breves y los resúmenes de tesis no tienen por qué seguir estas normas. El resto de contribuciones normalmente no requieren de secciones. Los autores pueden crear secciones de segundo orden dentro de cada sección.</w:t>
+      </w:r>
+    </w:p>
+    <w:p>
+      <w:pPr>
+        <w:rPr>
+          <w:lang w:val="es-ES"/>
+        </w:rPr>
+      </w:pPr>
+      <w:r>
+        <w:rPr>
+          <w:lang w:val="es-ES"/>
+        </w:rPr>
+        <w:t>El grueso del texto en Letra Arial 10 y espaciado de 1.5 líneas con una línea en blanco entre párrafos y comienzo de párrafo no tabulado. Las referencias a figuras y tablas deben ser resaltadas en negrita e iniciadas con mayúscula. Si son citadas explícitamente se utilizará Figura X o Tabla X, de lo contrario se citará entre paréntesis y en el caso de las figuras se abreviará (Fig. X).</w:t>
+      </w:r>
+    </w:p>
+    <w:p>
+      <w:pPr>
+        <w:rPr>
+          <w:lang w:val="es-ES"/>
+        </w:rPr>
+      </w:pPr>
+      <w:r>
+        <w:rPr>
+          <w:lang w:val="es-ES"/>
+        </w:rPr>
+        <w:t>Las secciones no deben numerarse. El nombre de una sección de primer orden irá en línea aparte, con Letra Arial 11 y en negrita. El nombre de una sección de segundo orden irá en línea aparte, con Letra Arial 10 y negrita.</w:t>
+      </w:r>
+    </w:p>
+    <w:p>
+      <w:pPr>
+        <w:rPr>
+          <w:lang w:val="es-ES"/>
+        </w:rPr>
+      </w:pPr>
     </w:p>
     <w:p>
       <w:pPr>
@@ -310,20 +518,20 @@
         <w:rPr>
           <w:lang w:val="es-ES"/>
         </w:rPr>
-        <w:t>Por qué es necesaria la reproducibilidad en Ciencia?</w:t>
-      </w:r>
-    </w:p>
-    <w:p>
-      <w:pPr>
-        <w:rPr>
-          <w:lang w:val="es-ES"/>
-        </w:rPr>
-      </w:pPr>
-      <w:r>
-        <w:rPr>
-          <w:lang w:val="es-ES"/>
-        </w:rPr>
-        <w:t>Bla bla bla</w:t>
+        <w:t>Métodos</w:t>
+      </w:r>
+    </w:p>
+    <w:p>
+      <w:pPr>
+        <w:rPr>
+          <w:lang w:val="es-ES"/>
+        </w:rPr>
+      </w:pPr>
+      <w:r>
+        <w:rPr>
+          <w:lang w:val="es-ES"/>
+        </w:rPr>
+        <w:t>Texto</w:t>
       </w:r>
     </w:p>
     <w:p>
@@ -339,27 +547,20 @@
         <w:rPr>
           <w:lang w:val="es-ES"/>
         </w:rPr>
-        <w:lastRenderedPageBreak/>
-        <w:t>Flujos de trabajo reproducibles</w:t>
-      </w:r>
-    </w:p>
-    <w:p>
-      <w:pPr>
-        <w:rPr>
-          <w:lang w:val="es-ES"/>
-        </w:rPr>
-      </w:pPr>
-      <w:r>
-        <w:rPr>
-          <w:lang w:val="es-ES"/>
-        </w:rPr>
-        <w:t>Esta sección está</w:t>
-      </w:r>
-      <w:r>
-        <w:rPr>
-          <w:lang w:val="es-ES"/>
-        </w:rPr>
-        <w:t xml:space="preserve"> subdividida en subsecciones.</w:t>
+        <w:t>Resultados</w:t>
+      </w:r>
+    </w:p>
+    <w:p>
+      <w:pPr>
+        <w:rPr>
+          <w:lang w:val="es-ES"/>
+        </w:rPr>
+      </w:pPr>
+      <w:r>
+        <w:rPr>
+          <w:lang w:val="es-ES"/>
+        </w:rPr>
+        <w:t>Esta sección está subdividida en subsecciones.</w:t>
       </w:r>
     </w:p>
     <w:p>
@@ -375,8 +576,34 @@
         <w:rPr>
           <w:lang w:val="es-ES"/>
         </w:rPr>
-        <w:t>Manejo de datos</w:t>
-      </w:r>
+        <w:t>Subsección 1</w:t>
+      </w:r>
+    </w:p>
+    <w:p>
+      <w:pPr>
+        <w:rPr>
+          <w:lang w:val="es-ES"/>
+        </w:rPr>
+      </w:pPr>
+      <w:r>
+        <w:rPr>
+          <w:lang w:val="es-ES"/>
+        </w:rPr>
+        <w:t>Texto</w:t>
+      </w:r>
+      <w:r>
+        <w:rPr>
+          <w:lang w:val="es-ES"/>
+        </w:rPr>
+        <w:t>.</w:t>
+      </w:r>
+    </w:p>
+    <w:p>
+      <w:pPr>
+        <w:rPr>
+          <w:lang w:val="es-ES"/>
+        </w:rPr>
+      </w:pPr>
     </w:p>
     <w:p>
       <w:pPr>
@@ -391,53 +618,168 @@
         <w:rPr>
           <w:lang w:val="es-ES"/>
         </w:rPr>
-        <w:t>Análisis (R) y escritura (Rmarkdown)</w:t>
+        <w:lastRenderedPageBreak/>
+        <w:t>Subsección 2</w:t>
+      </w:r>
+    </w:p>
+    <w:p>
+      <w:pPr>
+        <w:rPr>
+          <w:lang w:val="es-ES"/>
+        </w:rPr>
+      </w:pPr>
+      <w:r>
+        <w:rPr>
+          <w:lang w:val="es-ES"/>
+        </w:rPr>
+        <w:t>Texto</w:t>
+      </w:r>
+      <w:r>
+        <w:rPr>
+          <w:lang w:val="es-ES"/>
+        </w:rPr>
+        <w:t>.</w:t>
       </w:r>
     </w:p>
     <w:p>
       <w:pPr>
         <w:pStyle w:val="Heading2"/>
-        <w:rPr>
-          <w:lang w:val="es-ES"/>
-        </w:rPr>
       </w:pPr>
       <w:bookmarkStart w:id="8" w:name="paquetes-en-r"/>
       <w:bookmarkEnd w:id="8"/>
-      <w:r>
-        <w:rPr>
-          <w:lang w:val="es-ES"/>
-        </w:rPr>
-        <w:t>Paquetes en R</w:t>
-      </w:r>
-    </w:p>
-    <w:p>
-      <w:pPr>
-        <w:pStyle w:val="Heading2"/>
+      <w:proofErr w:type="spellStart"/>
+      <w:r>
+        <w:t>Subsección</w:t>
+      </w:r>
+      <w:proofErr w:type="spellEnd"/>
+      <w:r>
+        <w:t xml:space="preserve"> 3</w:t>
+      </w:r>
+    </w:p>
+    <w:p>
+      <w:pPr>
+        <w:rPr>
+          <w:lang w:val="es-ES"/>
+        </w:rPr>
+      </w:pPr>
+      <w:r>
+        <w:rPr>
+          <w:lang w:val="es-ES"/>
+        </w:rPr>
+        <w:t>Texto</w:t>
+      </w:r>
+      <w:r>
+        <w:rPr>
+          <w:lang w:val="es-ES"/>
+        </w:rPr>
+        <w:t>.</w:t>
+      </w:r>
+    </w:p>
+    <w:p>
+      <w:pPr>
+        <w:pStyle w:val="Heading3"/>
+      </w:pPr>
+      <w:proofErr w:type="spellStart"/>
+      <w:r>
+        <w:t>Subsección</w:t>
+      </w:r>
+      <w:proofErr w:type="spellEnd"/>
+      <w:r>
+        <w:t xml:space="preserve"> 3.1</w:t>
+      </w:r>
+    </w:p>
+    <w:p>
+      <w:pPr>
+        <w:rPr>
+          <w:lang w:val="es-ES"/>
+        </w:rPr>
+      </w:pPr>
+      <w:r>
+        <w:rPr>
+          <w:lang w:val="es-ES"/>
+        </w:rPr>
+        <w:t>Texto</w:t>
+      </w:r>
+      <w:r>
+        <w:rPr>
+          <w:lang w:val="es-ES"/>
+        </w:rPr>
+        <w:t>.</w:t>
+      </w:r>
+    </w:p>
+    <w:p>
+      <w:pPr>
+        <w:pStyle w:val="Heading3"/>
+      </w:pPr>
+      <w:r>
+        <w:t>Subsección</w:t>
+      </w:r>
+      <w:r>
+        <w:t xml:space="preserve"> 3.2</w:t>
+      </w:r>
+    </w:p>
+    <w:p>
+      <w:pPr>
+        <w:rPr>
+          <w:lang w:val="es-ES"/>
+        </w:rPr>
+      </w:pPr>
+      <w:r>
+        <w:rPr>
+          <w:lang w:val="es-ES"/>
+        </w:rPr>
+        <w:t>Texto</w:t>
+      </w:r>
+      <w:r>
+        <w:rPr>
+          <w:lang w:val="es-ES"/>
+        </w:rPr>
+        <w:t>.</w:t>
+      </w:r>
+    </w:p>
+    <w:p>
+      <w:pPr>
+        <w:rPr>
+          <w:lang w:val="es-ES"/>
+        </w:rPr>
+      </w:pPr>
+    </w:p>
+    <w:p>
+      <w:pPr>
+        <w:rPr>
+          <w:lang w:val="es-ES"/>
+        </w:rPr>
+      </w:pPr>
+    </w:p>
+    <w:p>
+      <w:pPr>
+        <w:pStyle w:val="Heading1"/>
         <w:rPr>
           <w:lang w:val="es-ES"/>
         </w:rPr>
       </w:pPr>
       <w:bookmarkStart w:id="9" w:name="control-de-versiones-git-github"/>
+      <w:bookmarkStart w:id="10" w:name="referencias"/>
       <w:bookmarkEnd w:id="9"/>
-      <w:r>
-        <w:rPr>
-          <w:lang w:val="es-ES"/>
-        </w:rPr>
-        <w:t>Control de versiones (git &amp; github)</w:t>
-      </w:r>
-    </w:p>
-    <w:p>
-      <w:r>
-        <w:t xml:space="preserve">Or cite by doi, e.g. Boettiger and Hastings (2013), thanks to </w:t>
-      </w:r>
-      <w:r>
-        <w:rPr>
-          <w:rStyle w:val="VerbatimChar"/>
-        </w:rPr>
-        <w:t>knitcitations</w:t>
-      </w:r>
-      <w:r>
-        <w:t xml:space="preserve"> package (Boettiger 2014).</w:t>
+      <w:bookmarkEnd w:id="10"/>
+      <w:r>
+        <w:rPr>
+          <w:lang w:val="es-ES"/>
+        </w:rPr>
+        <w:t>Discusión</w:t>
+      </w:r>
+    </w:p>
+    <w:p>
+      <w:pPr>
+        <w:rPr>
+          <w:lang w:val="es-ES"/>
+        </w:rPr>
+      </w:pPr>
+      <w:r>
+        <w:rPr>
+          <w:lang w:val="es-ES"/>
+        </w:rPr>
+        <w:t>Texto.</w:t>
       </w:r>
     </w:p>
     <w:p>
@@ -447,13 +789,51 @@
           <w:lang w:val="es-ES"/>
         </w:rPr>
       </w:pPr>
-      <w:bookmarkStart w:id="10" w:name="referencias"/>
-      <w:bookmarkEnd w:id="10"/>
+      <w:r>
+        <w:rPr>
+          <w:lang w:val="es-ES"/>
+        </w:rPr>
+        <w:t>Conclusiones</w:t>
+      </w:r>
+    </w:p>
+    <w:p>
+      <w:pPr>
+        <w:rPr>
+          <w:lang w:val="es-ES"/>
+        </w:rPr>
+      </w:pPr>
+      <w:r>
+        <w:rPr>
+          <w:lang w:val="es-ES"/>
+        </w:rPr>
+        <w:t>Texto.</w:t>
+      </w:r>
+    </w:p>
+    <w:p>
+      <w:pPr>
+        <w:pStyle w:val="Heading1"/>
+        <w:rPr>
+          <w:lang w:val="es-ES"/>
+        </w:rPr>
+      </w:pPr>
       <w:r>
         <w:rPr>
           <w:lang w:val="es-ES"/>
         </w:rPr>
         <w:t>Referencias</w:t>
+      </w:r>
+    </w:p>
+    <w:p>
+      <w:pPr>
+        <w:rPr>
+          <w:lang w:val="es-ES"/>
+        </w:rPr>
+      </w:pPr>
+      <w:r>
+        <w:rPr>
+          <w:lang w:val="es-ES"/>
+        </w:rPr>
+        <w:t>Referencias citadas.</w:t>
       </w:r>
     </w:p>
     <w:p>
@@ -482,12 +862,117 @@
         <w:rPr>
           <w:lang w:val="es-ES"/>
         </w:rPr>
-        <w:t>Se aportarán los encabezamientos tanto en castellano como en inglés, en letra Arial 10 y en página independiente.</w:t>
-      </w:r>
-    </w:p>
-    <w:p>
-      <w:pPr>
-        <w:pStyle w:val="Heading1"/>
+        <w:t>Cada</w:t>
+      </w:r>
+      <w:r>
+        <w:rPr>
+          <w:lang w:val="es-ES"/>
+        </w:rPr>
+        <w:t xml:space="preserve"> tabla debe aportar su correspondiente encabezamiento explicativo. En los Artículos de investigación, de revisión y Comunicaciones breves se aportarán los encabezamientos tanto en castellano como en inglés, en letra Arial 10 y en página independiente. Es importante que sean simples y que no superen el ancho una página DIN A4 vertical. Los originales se deben aportar en formato tabla y no en formato imagen.</w:t>
+      </w:r>
+    </w:p>
+    <w:p>
+      <w:pPr>
+        <w:pStyle w:val="Heading6"/>
+      </w:pPr>
+      <w:r>
+        <w:lastRenderedPageBreak/>
+        <w:t>T</w:t>
+      </w:r>
+      <w:r>
+        <w:t>ABLA</w:t>
+      </w:r>
+      <w:r>
+        <w:t xml:space="preserve"> 1</w:t>
+      </w:r>
+    </w:p>
+    <w:p>
+      <w:pPr>
+        <w:rPr>
+          <w:lang w:val="es-ES"/>
+        </w:rPr>
+      </w:pPr>
+      <w:r>
+        <w:rPr>
+          <w:lang w:val="es-ES"/>
+        </w:rPr>
+        <w:t>Tabla 1. Encabezado.</w:t>
+      </w:r>
+    </w:p>
+    <w:p>
+      <w:pPr>
+        <w:rPr>
+          <w:lang w:val="es-ES"/>
+        </w:rPr>
+      </w:pPr>
+      <w:proofErr w:type="spellStart"/>
+      <w:r>
+        <w:rPr>
+          <w:lang w:val="es-ES"/>
+        </w:rPr>
+        <w:t>Table</w:t>
+      </w:r>
+      <w:proofErr w:type="spellEnd"/>
+      <w:r>
+        <w:rPr>
+          <w:lang w:val="es-ES"/>
+        </w:rPr>
+        <w:t xml:space="preserve"> 1. </w:t>
+      </w:r>
+      <w:proofErr w:type="spellStart"/>
+      <w:r>
+        <w:rPr>
+          <w:lang w:val="es-ES"/>
+        </w:rPr>
+        <w:t>Heading</w:t>
+      </w:r>
+      <w:proofErr w:type="spellEnd"/>
+      <w:r>
+        <w:rPr>
+          <w:lang w:val="es-ES"/>
+        </w:rPr>
+        <w:t>.</w:t>
+      </w:r>
+    </w:p>
+    <w:p>
+      <w:pPr>
+        <w:rPr>
+          <w:lang w:val="es-ES"/>
+        </w:rPr>
+      </w:pPr>
+    </w:p>
+    <w:p>
+      <w:pPr>
+        <w:rPr>
+          <w:lang w:val="es-ES"/>
+        </w:rPr>
+      </w:pPr>
+      <w:proofErr w:type="spellStart"/>
+      <w:r>
+        <w:rPr>
+          <w:lang w:val="es-ES"/>
+        </w:rPr>
+        <w:t>Table</w:t>
+      </w:r>
+      <w:proofErr w:type="spellEnd"/>
+      <w:r>
+        <w:rPr>
+          <w:lang w:val="es-ES"/>
+        </w:rPr>
+        <w:t xml:space="preserve"> </w:t>
+      </w:r>
+      <w:proofErr w:type="spellStart"/>
+      <w:r>
+        <w:rPr>
+          <w:lang w:val="es-ES"/>
+        </w:rPr>
+        <w:t>here</w:t>
+      </w:r>
+      <w:proofErr w:type="spellEnd"/>
+    </w:p>
+    <w:p>
+      <w:pPr>
+        <w:pStyle w:val="Heading6"/>
         <w:rPr>
           <w:lang w:val="es-ES"/>
         </w:rPr>
@@ -498,7 +983,8 @@
         <w:rPr>
           <w:lang w:val="es-ES"/>
         </w:rPr>
-        <w:t>Pies de figura</w:t>
+        <w:lastRenderedPageBreak/>
+        <w:t>PIES DE FIGURA</w:t>
       </w:r>
     </w:p>
     <w:p>
@@ -516,7 +1002,43 @@
     </w:p>
     <w:p>
       <w:pPr>
-        <w:pStyle w:val="Heading1"/>
+        <w:rPr>
+          <w:lang w:val="es-ES"/>
+        </w:rPr>
+      </w:pPr>
+    </w:p>
+    <w:p>
+      <w:pPr>
+        <w:rPr>
+          <w:lang w:val="es-ES"/>
+        </w:rPr>
+      </w:pPr>
+    </w:p>
+    <w:p>
+      <w:pPr>
+        <w:pStyle w:val="Heading6"/>
+        <w:rPr>
+          <w:lang w:val="es-ES"/>
+        </w:rPr>
+      </w:pPr>
+      <w:r>
+        <w:rPr>
+          <w:lang w:val="es-ES"/>
+        </w:rPr>
+        <w:lastRenderedPageBreak/>
+        <w:t>FIGURE LEGENDS</w:t>
+      </w:r>
+    </w:p>
+    <w:p>
+      <w:pPr>
+        <w:rPr>
+          <w:lang w:val="es-ES"/>
+        </w:rPr>
+      </w:pPr>
+    </w:p>
+    <w:p>
+      <w:pPr>
+        <w:pStyle w:val="Heading6"/>
         <w:rPr>
           <w:lang w:val="es-ES"/>
         </w:rPr>
@@ -527,25 +1049,13 @@
         <w:rPr>
           <w:lang w:val="es-ES"/>
         </w:rPr>
-        <w:t>Figuras</w:t>
-      </w:r>
-    </w:p>
-    <w:p>
-      <w:pPr>
-        <w:rPr>
-          <w:lang w:val="es-ES"/>
-        </w:rPr>
-      </w:pPr>
-      <w:r>
-        <w:rPr>
-          <w:lang w:val="es-ES"/>
-        </w:rPr>
-        <w:t>En páginas independientes</w:t>
-      </w:r>
-    </w:p>
-    <w:p>
-      <w:pPr>
-        <w:pStyle w:val="Heading1"/>
+        <w:lastRenderedPageBreak/>
+        <w:t>FIGURA 1</w:t>
+      </w:r>
+    </w:p>
+    <w:p>
+      <w:pPr>
+        <w:pStyle w:val="Heading6"/>
         <w:rPr>
           <w:lang w:val="es-ES"/>
         </w:rPr>
@@ -556,35 +1066,48 @@
         <w:rPr>
           <w:lang w:val="es-ES"/>
         </w:rPr>
-        <w:t>Mover esta lista de referencias</w:t>
-      </w:r>
-      <w:r>
-        <w:rPr>
-          <w:lang w:val="es-ES"/>
-        </w:rPr>
-        <w:t xml:space="preserve"> a la sección de 'Referencias', más arriba en documento final (Word).</w:t>
-      </w:r>
-    </w:p>
-    <w:p>
-      <w:pPr>
-        <w:pStyle w:val="Bibliography"/>
-      </w:pPr>
-      <w:r>
-        <w:t>Boettiger, C. 2014. Knitcitations: Citations for knitr markdown files.</w:t>
-      </w:r>
-    </w:p>
-    <w:p>
-      <w:pPr>
-        <w:pStyle w:val="Bibliography"/>
-      </w:pPr>
-      <w:r>
-        <w:t>Boettiger, C., and A. Hastings. 2013. No early warning signals for stochastic transitions: Insights from large devi</w:t>
-      </w:r>
-      <w:r>
-        <w:t>ation theory. Proceedings of the Royal Society B: Biological Sciences 280:20131372–20131372.</w:t>
+        <w:lastRenderedPageBreak/>
+        <w:t>FIGURA 2</w:t>
+      </w:r>
+    </w:p>
+    <w:p>
+      <w:pPr>
+        <w:pStyle w:val="Heading6"/>
+        <w:rPr>
+          <w:lang w:val="es-ES"/>
+        </w:rPr>
+      </w:pPr>
+      <w:r>
+        <w:rPr>
+          <w:lang w:val="es-ES"/>
+        </w:rPr>
+        <w:lastRenderedPageBreak/>
+        <w:t xml:space="preserve">Mover </w:t>
       </w:r>
       <w:bookmarkStart w:id="15" w:name="_GoBack"/>
       <w:bookmarkEnd w:id="15"/>
+      <w:r>
+        <w:rPr>
+          <w:lang w:val="es-ES"/>
+        </w:rPr>
+        <w:t>lista de referencias a la sección de 'Referencias', más arriba en documento final (Word).</w:t>
+      </w:r>
+    </w:p>
+    <w:p>
+      <w:pPr>
+        <w:pStyle w:val="Bibliography"/>
+      </w:pPr>
+      <w:r>
+        <w:t>Boettiger, C. 2014. Knitcitations: Citations for knitr markdown files.</w:t>
+      </w:r>
+    </w:p>
+    <w:p>
+      <w:pPr>
+        <w:pStyle w:val="Bibliography"/>
+      </w:pPr>
+      <w:r>
+        <w:t>Boettiger, C., and A. Hastings. 2013. No early warning signals for stochastic transitions: Insights from large deviation theory. Proceedings of the Royal Society B: Biological Sciences 280:20131372–20131372.</w:t>
+      </w:r>
     </w:p>
     <w:sectPr>
       <w:pgSz w:w="12240" w:h="15840"/>
@@ -1489,7 +2012,9 @@
       </w:pPr>
     </w:pPrDefault>
   </w:docDefaults>
-  <w:latentStyles w:defLockedState="0" w:defUIPriority="0" w:defSemiHidden="0" w:defUnhideWhenUsed="0" w:defQFormat="0" w:count="267"/>
+  <w:latentStyles w:defLockedState="0" w:defUIPriority="0" w:defSemiHidden="0" w:defUnhideWhenUsed="0" w:defQFormat="0" w:count="267">
+    <w:lsdException w:name="heading 6" w:qFormat="1"/>
+  </w:latentStyles>
   <w:style w:type="paragraph" w:default="1" w:styleId="Normal">
     <w:name w:val="Normal"/>
     <w:qFormat/>
@@ -1545,64 +2070,63 @@
   </w:style>
   <w:style w:type="paragraph" w:styleId="Heading3">
     <w:name w:val="heading 3"/>
-    <w:basedOn w:val="Normal"/>
+    <w:basedOn w:val="Heading2"/>
     <w:next w:val="Normal"/>
     <w:uiPriority w:val="9"/>
     <w:unhideWhenUsed/>
     <w:qFormat/>
+    <w:rsid w:val="00502A41"/>
     <w:pPr>
-      <w:keepNext/>
-      <w:keepLines/>
-      <w:spacing w:before="200" w:after="0"/>
       <w:outlineLvl w:val="2"/>
     </w:pPr>
     <w:rPr>
-      <w:rFonts w:asciiTheme="majorHAnsi" w:eastAsiaTheme="majorEastAsia" w:hAnsiTheme="majorHAnsi" w:cstheme="majorBidi"/>
-      <w:b/>
-      <w:bCs/>
-      <w:color w:val="4F81BD" w:themeColor="accent1"/>
-      <w:sz w:val="28"/>
-      <w:szCs w:val="28"/>
+      <w:sz w:val="18"/>
     </w:rPr>
   </w:style>
   <w:style w:type="paragraph" w:styleId="Heading4">
     <w:name w:val="heading 4"/>
-    <w:basedOn w:val="Normal"/>
+    <w:basedOn w:val="Heading3"/>
     <w:next w:val="Normal"/>
     <w:uiPriority w:val="9"/>
     <w:unhideWhenUsed/>
     <w:qFormat/>
+    <w:rsid w:val="00792BF1"/>
     <w:pPr>
-      <w:keepNext/>
-      <w:keepLines/>
-      <w:spacing w:before="200" w:after="0"/>
       <w:outlineLvl w:val="3"/>
     </w:pPr>
     <w:rPr>
-      <w:rFonts w:asciiTheme="majorHAnsi" w:eastAsiaTheme="majorEastAsia" w:hAnsiTheme="majorHAnsi" w:cstheme="majorBidi"/>
-      <w:b/>
-      <w:bCs/>
-      <w:color w:val="4F81BD" w:themeColor="accent1"/>
+      <w:lang w:val="es-ES"/>
     </w:rPr>
   </w:style>
   <w:style w:type="paragraph" w:styleId="Heading5">
     <w:name w:val="heading 5"/>
-    <w:basedOn w:val="Normal"/>
+    <w:basedOn w:val="Heading4"/>
     <w:next w:val="Normal"/>
     <w:uiPriority w:val="9"/>
     <w:unhideWhenUsed/>
     <w:qFormat/>
+    <w:rsid w:val="002D03B3"/>
+    <w:pPr>
+      <w:outlineLvl w:val="4"/>
+    </w:pPr>
+  </w:style>
+  <w:style w:type="paragraph" w:styleId="Heading6">
+    <w:name w:val="heading 6"/>
+    <w:basedOn w:val="Normal"/>
+    <w:next w:val="Normal"/>
+    <w:link w:val="Heading6Char"/>
+    <w:qFormat/>
+    <w:rsid w:val="00380EBE"/>
     <w:pPr>
       <w:keepNext/>
       <w:keepLines/>
+      <w:pageBreakBefore/>
       <w:spacing w:before="200" w:after="0"/>
-      <w:outlineLvl w:val="4"/>
+      <w:outlineLvl w:val="5"/>
     </w:pPr>
     <w:rPr>
       <w:rFonts w:asciiTheme="majorHAnsi" w:eastAsiaTheme="majorEastAsia" w:hAnsiTheme="majorHAnsi" w:cstheme="majorBidi"/>
-      <w:i/>
       <w:iCs/>
-      <w:color w:val="4F81BD" w:themeColor="accent1"/>
     </w:rPr>
   </w:style>
   <w:style w:type="character" w:default="1" w:styleId="DefaultParagraphFont">
@@ -1764,6 +2288,7 @@
   <w:style w:type="paragraph" w:styleId="BodyText">
     <w:name w:val="Body Text"/>
     <w:basedOn w:val="Normal"/>
+    <w:link w:val="BodyTextChar1"/>
     <w:pPr>
       <w:spacing w:after="120"/>
     </w:pPr>
@@ -2099,6 +2624,35 @@
       <w:rFonts w:ascii="Consolas" w:hAnsi="Consolas"/>
       <w:sz w:val="22"/>
       <w:shd w:val="clear" w:color="auto" w:fill="F8F8F8"/>
+    </w:rPr>
+  </w:style>
+  <w:style w:type="character" w:styleId="Hyperlink">
+    <w:name w:val="Hyperlink"/>
+    <w:basedOn w:val="DefaultParagraphFont"/>
+    <w:rsid w:val="00A6715F"/>
+    <w:rPr>
+      <w:color w:val="0000FF" w:themeColor="hyperlink"/>
+      <w:u w:val="single"/>
+    </w:rPr>
+  </w:style>
+  <w:style w:type="character" w:customStyle="1" w:styleId="Heading6Char">
+    <w:name w:val="Heading 6 Char"/>
+    <w:basedOn w:val="DefaultParagraphFont"/>
+    <w:link w:val="Heading6"/>
+    <w:rsid w:val="00380EBE"/>
+    <w:rPr>
+      <w:rFonts w:asciiTheme="majorHAnsi" w:eastAsiaTheme="majorEastAsia" w:hAnsiTheme="majorHAnsi" w:cstheme="majorBidi"/>
+      <w:iCs/>
+      <w:sz w:val="20"/>
+    </w:rPr>
+  </w:style>
+  <w:style w:type="character" w:customStyle="1" w:styleId="BodyTextChar1">
+    <w:name w:val="Body Text Char1"/>
+    <w:basedOn w:val="DefaultParagraphFont"/>
+    <w:link w:val="BodyText"/>
+    <w:rsid w:val="00C102C2"/>
+    <w:rPr>
+      <w:sz w:val="20"/>
     </w:rPr>
   </w:style>
 </w:styles>

</xml_diff>

<commit_message>
added line numbers to Word template
</commit_message>
<xml_diff>
--- a/Ecosistemas_template.docx
+++ b/Ecosistemas_template.docx
@@ -9,6 +9,7 @@
           <w:lang w:val="es-ES"/>
         </w:rPr>
       </w:pPr>
+      <w:bookmarkStart w:id="0" w:name="_GoBack"/>
       <w:r>
         <w:rPr>
           <w:lang w:val="es-ES"/>
@@ -183,15 +184,32 @@
         </w:rPr>
         <w:t xml:space="preserve"> [</w:t>
       </w:r>
-      <w:hyperlink r:id="rId6" w:history="1">
-        <w:r>
-          <w:rPr>
-            <w:rStyle w:val="Hyperlink"/>
-            <w:lang w:val="es-ES"/>
-          </w:rPr>
-          <w:t>minombre@micorreo.com</w:t>
-        </w:r>
-      </w:hyperlink>
+      <w:r>
+        <w:fldChar w:fldCharType="begin"/>
+      </w:r>
+      <w:r>
+        <w:rPr>
+          <w:lang w:val="es-ES"/>
+        </w:rPr>
+        <w:instrText xml:space="preserve"> HYPERLINK "mailto:minombre@micorreo.com" </w:instrText>
+      </w:r>
+      <w:r>
+        <w:fldChar w:fldCharType="separate"/>
+      </w:r>
+      <w:r>
+        <w:rPr>
+          <w:rStyle w:val="Hyperlink"/>
+          <w:lang w:val="es-ES"/>
+        </w:rPr>
+        <w:t>minombre@micorreo.com</w:t>
+      </w:r>
+      <w:r>
+        <w:rPr>
+          <w:rStyle w:val="Hyperlink"/>
+          <w:lang w:val="es-ES"/>
+        </w:rPr>
+        <w:fldChar w:fldCharType="end"/>
+      </w:r>
       <w:r>
         <w:rPr>
           <w:lang w:val="es-ES"/>
@@ -206,8 +224,8 @@
           <w:lang w:val="es-ES"/>
         </w:rPr>
       </w:pPr>
-      <w:bookmarkStart w:id="0" w:name="resumen"/>
-      <w:bookmarkEnd w:id="0"/>
+      <w:bookmarkStart w:id="1" w:name="resumen"/>
+      <w:bookmarkEnd w:id="1"/>
       <w:r>
         <w:rPr>
           <w:lang w:val="es-ES"/>
@@ -353,8 +371,8 @@
           <w:lang w:val="es-ES"/>
         </w:rPr>
       </w:pPr>
-      <w:bookmarkStart w:id="1" w:name="palabras-clave"/>
-      <w:bookmarkEnd w:id="1"/>
+      <w:bookmarkStart w:id="2" w:name="palabras-clave"/>
+      <w:bookmarkEnd w:id="2"/>
       <w:r>
         <w:rPr>
           <w:lang w:val="es-ES"/>
@@ -397,8 +415,8 @@
           <w:lang w:val="es-ES"/>
         </w:rPr>
       </w:pPr>
-      <w:bookmarkStart w:id="2" w:name="keywords"/>
-      <w:bookmarkEnd w:id="2"/>
+      <w:bookmarkStart w:id="3" w:name="keywords"/>
+      <w:bookmarkEnd w:id="3"/>
       <w:r>
         <w:rPr>
           <w:lang w:val="es-ES"/>
@@ -450,8 +468,8 @@
           <w:lang w:val="es-ES"/>
         </w:rPr>
       </w:pPr>
-      <w:bookmarkStart w:id="3" w:name="que-es-la-ciencia-reproducible"/>
-      <w:bookmarkEnd w:id="3"/>
+      <w:bookmarkStart w:id="4" w:name="que-es-la-ciencia-reproducible"/>
+      <w:bookmarkEnd w:id="4"/>
       <w:r>
         <w:rPr>
           <w:lang w:val="es-ES"/>
@@ -512,8 +530,8 @@
           <w:lang w:val="es-ES"/>
         </w:rPr>
       </w:pPr>
-      <w:bookmarkStart w:id="4" w:name="por-que-es-necesaria-la-reproducibilidad"/>
-      <w:bookmarkEnd w:id="4"/>
+      <w:bookmarkStart w:id="5" w:name="por-que-es-necesaria-la-reproducibilidad"/>
+      <w:bookmarkEnd w:id="5"/>
       <w:r>
         <w:rPr>
           <w:lang w:val="es-ES"/>
@@ -541,8 +559,8 @@
           <w:lang w:val="es-ES"/>
         </w:rPr>
       </w:pPr>
-      <w:bookmarkStart w:id="5" w:name="flujos-de-trabajo-reproducibles"/>
-      <w:bookmarkEnd w:id="5"/>
+      <w:bookmarkStart w:id="6" w:name="flujos-de-trabajo-reproducibles"/>
+      <w:bookmarkEnd w:id="6"/>
       <w:r>
         <w:rPr>
           <w:lang w:val="es-ES"/>
@@ -570,8 +588,8 @@
           <w:lang w:val="es-ES"/>
         </w:rPr>
       </w:pPr>
-      <w:bookmarkStart w:id="6" w:name="manejo-de-datos"/>
-      <w:bookmarkEnd w:id="6"/>
+      <w:bookmarkStart w:id="7" w:name="manejo-de-datos"/>
+      <w:bookmarkEnd w:id="7"/>
       <w:r>
         <w:rPr>
           <w:lang w:val="es-ES"/>
@@ -612,8 +630,8 @@
           <w:lang w:val="es-ES"/>
         </w:rPr>
       </w:pPr>
-      <w:bookmarkStart w:id="7" w:name="analisis-r-y-escritura-rmarkdown"/>
-      <w:bookmarkEnd w:id="7"/>
+      <w:bookmarkStart w:id="8" w:name="analisis-r-y-escritura-rmarkdown"/>
+      <w:bookmarkEnd w:id="8"/>
       <w:r>
         <w:rPr>
           <w:lang w:val="es-ES"/>
@@ -644,16 +662,17 @@
     <w:p>
       <w:pPr>
         <w:pStyle w:val="Heading2"/>
-      </w:pPr>
-      <w:bookmarkStart w:id="8" w:name="paquetes-en-r"/>
-      <w:bookmarkEnd w:id="8"/>
-      <w:proofErr w:type="spellStart"/>
-      <w:r>
-        <w:t>Subsección</w:t>
-      </w:r>
-      <w:proofErr w:type="spellEnd"/>
-      <w:r>
-        <w:t xml:space="preserve"> 3</w:t>
+        <w:rPr>
+          <w:lang w:val="es-ES"/>
+        </w:rPr>
+      </w:pPr>
+      <w:bookmarkStart w:id="9" w:name="paquetes-en-r"/>
+      <w:bookmarkEnd w:id="9"/>
+      <w:r>
+        <w:rPr>
+          <w:lang w:val="es-ES"/>
+        </w:rPr>
+        <w:t>Subsección 3</w:t>
       </w:r>
     </w:p>
     <w:p>
@@ -678,14 +697,15 @@
     <w:p>
       <w:pPr>
         <w:pStyle w:val="Heading3"/>
-      </w:pPr>
-      <w:proofErr w:type="spellStart"/>
-      <w:r>
-        <w:t>Subsección</w:t>
-      </w:r>
-      <w:proofErr w:type="spellEnd"/>
-      <w:r>
-        <w:t xml:space="preserve"> 3.1</w:t>
+        <w:rPr>
+          <w:lang w:val="es-ES"/>
+        </w:rPr>
+      </w:pPr>
+      <w:r>
+        <w:rPr>
+          <w:lang w:val="es-ES"/>
+        </w:rPr>
+        <w:t>Subsección 3.1</w:t>
       </w:r>
     </w:p>
     <w:p>
@@ -710,12 +730,15 @@
     <w:p>
       <w:pPr>
         <w:pStyle w:val="Heading3"/>
-      </w:pPr>
-      <w:r>
-        <w:t>Subsección</w:t>
-      </w:r>
-      <w:r>
-        <w:t xml:space="preserve"> 3.2</w:t>
+        <w:rPr>
+          <w:lang w:val="es-ES"/>
+        </w:rPr>
+      </w:pPr>
+      <w:r>
+        <w:rPr>
+          <w:lang w:val="es-ES"/>
+        </w:rPr>
+        <w:t>Subsección 3.2</w:t>
       </w:r>
     </w:p>
     <w:p>
@@ -758,10 +781,10 @@
           <w:lang w:val="es-ES"/>
         </w:rPr>
       </w:pPr>
-      <w:bookmarkStart w:id="9" w:name="control-de-versiones-git-github"/>
-      <w:bookmarkStart w:id="10" w:name="referencias"/>
-      <w:bookmarkEnd w:id="9"/>
+      <w:bookmarkStart w:id="10" w:name="control-de-versiones-git-github"/>
+      <w:bookmarkStart w:id="11" w:name="referencias"/>
       <w:bookmarkEnd w:id="10"/>
+      <w:bookmarkEnd w:id="11"/>
       <w:r>
         <w:rPr>
           <w:lang w:val="es-ES"/>
@@ -843,8 +866,8 @@
           <w:lang w:val="es-ES"/>
         </w:rPr>
       </w:pPr>
-      <w:bookmarkStart w:id="11" w:name="tablas"/>
-      <w:bookmarkEnd w:id="11"/>
+      <w:bookmarkStart w:id="12" w:name="tablas"/>
+      <w:bookmarkEnd w:id="12"/>
       <w:r>
         <w:rPr>
           <w:lang w:val="es-ES"/>
@@ -874,15 +897,27 @@
     <w:p>
       <w:pPr>
         <w:pStyle w:val="Heading6"/>
-      </w:pPr>
-      <w:r>
+        <w:rPr>
+          <w:lang w:val="es-ES"/>
+        </w:rPr>
+      </w:pPr>
+      <w:r>
+        <w:rPr>
+          <w:lang w:val="es-ES"/>
+        </w:rPr>
         <w:lastRenderedPageBreak/>
         <w:t>T</w:t>
       </w:r>
       <w:r>
+        <w:rPr>
+          <w:lang w:val="es-ES"/>
+        </w:rPr>
         <w:t>ABLA</w:t>
       </w:r>
       <w:r>
+        <w:rPr>
+          <w:lang w:val="es-ES"/>
+        </w:rPr>
         <w:t xml:space="preserve"> 1</w:t>
       </w:r>
     </w:p>
@@ -977,8 +1012,8 @@
           <w:lang w:val="es-ES"/>
         </w:rPr>
       </w:pPr>
-      <w:bookmarkStart w:id="12" w:name="pies-de-figura"/>
-      <w:bookmarkEnd w:id="12"/>
+      <w:bookmarkStart w:id="13" w:name="pies-de-figura"/>
+      <w:bookmarkEnd w:id="13"/>
       <w:r>
         <w:rPr>
           <w:lang w:val="es-ES"/>
@@ -1043,8 +1078,8 @@
           <w:lang w:val="es-ES"/>
         </w:rPr>
       </w:pPr>
-      <w:bookmarkStart w:id="13" w:name="figuras"/>
-      <w:bookmarkEnd w:id="13"/>
+      <w:bookmarkStart w:id="14" w:name="figuras"/>
+      <w:bookmarkEnd w:id="14"/>
       <w:r>
         <w:rPr>
           <w:lang w:val="es-ES"/>
@@ -1060,8 +1095,8 @@
           <w:lang w:val="es-ES"/>
         </w:rPr>
       </w:pPr>
-      <w:bookmarkStart w:id="14" w:name="mover-esta-lista-de-referencias-a-la-sec"/>
-      <w:bookmarkEnd w:id="14"/>
+      <w:bookmarkStart w:id="15" w:name="mover-esta-lista-de-referencias-a-la-sec"/>
+      <w:bookmarkEnd w:id="15"/>
       <w:r>
         <w:rPr>
           <w:lang w:val="es-ES"/>
@@ -1082,15 +1117,7 @@
           <w:lang w:val="es-ES"/>
         </w:rPr>
         <w:lastRenderedPageBreak/>
-        <w:t xml:space="preserve">Mover </w:t>
-      </w:r>
-      <w:bookmarkStart w:id="15" w:name="_GoBack"/>
-      <w:bookmarkEnd w:id="15"/>
-      <w:r>
-        <w:rPr>
-          <w:lang w:val="es-ES"/>
-        </w:rPr>
-        <w:t>lista de referencias a la sección de 'Referencias', más arriba en documento final (Word).</w:t>
+        <w:t>Mover lista de referencias a la sección de 'Referencias', más arriba en documento final (Word).</w:t>
       </w:r>
     </w:p>
     <w:p>
@@ -1108,11 +1135,14 @@
       <w:r>
         <w:t>Boettiger, C., and A. Hastings. 2013. No early warning signals for stochastic transitions: Insights from large deviation theory. Proceedings of the Royal Society B: Biological Sciences 280:20131372–20131372.</w:t>
       </w:r>
+      <w:bookmarkEnd w:id="0"/>
     </w:p>
     <w:sectPr>
       <w:pgSz w:w="12240" w:h="15840"/>
       <w:pgMar w:top="1440" w:right="1440" w:bottom="1440" w:left="1440" w:header="720" w:footer="720" w:gutter="0"/>
+      <w:lnNumType w:countBy="1" w:restart="continuous"/>
       <w:cols w:space="720"/>
+      <w:docGrid w:linePitch="272"/>
     </w:sectPr>
   </w:body>
 </w:document>
@@ -2654,6 +2684,11 @@
     <w:rPr>
       <w:sz w:val="20"/>
     </w:rPr>
+  </w:style>
+  <w:style w:type="character" w:styleId="LineNumber">
+    <w:name w:val="line number"/>
+    <w:basedOn w:val="DefaultParagraphFont"/>
+    <w:rsid w:val="002A5C4B"/>
   </w:style>
 </w:styles>
 </file>

</xml_diff>